<commit_message>
Unidad 1 Practica 6 finalizada
</commit_message>
<xml_diff>
--- a/Unidad 1/U1_P6/U1_Practica6.docx
+++ b/Unidad 1/U1_P6/U1_Practica6.docx
@@ -1518,9 +1518,6 @@
     <w:p>
       <w:pPr>
         <w:pStyle w:val="Sinespaciado"/>
-        <w:rPr>
-          <w:lang w:val="en-US"/>
-        </w:rPr>
       </w:pPr>
     </w:p>
     <w:p>
@@ -1540,14 +1537,32 @@
           <w:color w:val="9BBB59" w:themeColor="accent3"/>
           <w:sz w:val="40"/>
         </w:rPr>
-        <w:t>Conjetura de Collatz o 3n+1</w:t>
-      </w:r>
+        <w:t xml:space="preserve">Conjetura de </w:t>
+      </w:r>
+      <w:proofErr w:type="spellStart"/>
       <w:r>
         <w:rPr>
           <w:rFonts w:ascii="Tw Cen MT Condensed" w:hAnsi="Tw Cen MT Condensed"/>
           <w:color w:val="9BBB59" w:themeColor="accent3"/>
           <w:sz w:val="40"/>
         </w:rPr>
+        <w:t>Collatz</w:t>
+      </w:r>
+      <w:proofErr w:type="spellEnd"/>
+      <w:r>
+        <w:rPr>
+          <w:rFonts w:ascii="Tw Cen MT Condensed" w:hAnsi="Tw Cen MT Condensed"/>
+          <w:color w:val="9BBB59" w:themeColor="accent3"/>
+          <w:sz w:val="40"/>
+        </w:rPr>
+        <w:t xml:space="preserve"> o 3n+1</w:t>
+      </w:r>
+      <w:r>
+        <w:rPr>
+          <w:rFonts w:ascii="Tw Cen MT Condensed" w:hAnsi="Tw Cen MT Condensed"/>
+          <w:color w:val="9BBB59" w:themeColor="accent3"/>
+          <w:sz w:val="40"/>
+        </w:rPr>
         <w:t>:</w:t>
       </w:r>
       <w:bookmarkEnd w:id="3"/>
@@ -1557,28 +1572,7 @@
         <w:jc w:val="both"/>
       </w:pPr>
       <w:r>
-        <w:t>En 1937</w:t>
-      </w:r>
-      <w:r>
-        <w:t xml:space="preserve"> el</w:t>
-      </w:r>
-      <w:r>
-        <w:t xml:space="preserve"> matemático alemán Lothar Collatz </w:t>
-      </w:r>
-      <w:r>
-        <w:t>propuso</w:t>
-      </w:r>
-      <w:r>
-        <w:t xml:space="preserve"> un problema que hasta la fecha no se ha podido demostrar. Lo bonito y sorprendente de este problema es </w:t>
-      </w:r>
-      <w:r>
-        <w:t>que,</w:t>
-      </w:r>
-      <w:r>
-        <w:t xml:space="preserve"> a partir de cualquier número natural, siempre se obtenemos la unidad</w:t>
-      </w:r>
-      <w:r>
-        <w:t>.</w:t>
+        <w:t>En 1937 el matemático alemán Lothar Collatz propuso un problema que hasta la fecha no se ha podido demostrar. Lo bonito y sorprendente de este problema es que, a partir de cualquier número natural, siempre se obtenemos la unidad.</w:t>
       </w:r>
     </w:p>
     <w:p>
@@ -1586,10 +1580,7 @@
         <w:jc w:val="both"/>
       </w:pPr>
       <w:r>
-        <w:t>Elige cualquier número natural (n) y r</w:t>
-      </w:r>
-      <w:r>
-        <w:t>ealiza los siguientes cálculos:</w:t>
+        <w:t>Elige cualquier número natural (n) y realiza los siguientes cálculos:</w:t>
       </w:r>
     </w:p>
     <w:p>
@@ -1605,10 +1596,7 @@
         <w:jc w:val="both"/>
       </w:pPr>
       <w:r>
-        <w:t xml:space="preserve">    Si n es impar multiplica por 3 y suma</w:t>
-      </w:r>
-      <w:r>
-        <w:t xml:space="preserve"> 1 al resultado (Es decir 3n+1)</w:t>
+        <w:t xml:space="preserve">    Si n es impar multiplica por 3 y suma 1 al resultado (Es decir 3n+1)</w:t>
       </w:r>
     </w:p>
     <w:p>
@@ -1616,16 +1604,7 @@
         <w:jc w:val="both"/>
       </w:pPr>
       <w:r>
-        <w:t>Con el número que hayas obtenido tienes que repetir el proceso. Así sucesivamente</w:t>
-      </w:r>
-      <w:r>
-        <w:t xml:space="preserve"> hasta que el numero sea 1</w:t>
-      </w:r>
-      <w:r>
-        <w:t xml:space="preserve">. </w:t>
-      </w:r>
-      <w:r>
-        <w:t xml:space="preserve">Sin embargo, </w:t>
+        <w:t xml:space="preserve">Con el número que hayas obtenido tienes que repetir el proceso. Así sucesivamente hasta que el numero sea 1. Sin embargo, </w:t>
       </w:r>
       <w:r>
         <w:t xml:space="preserve">la secuencia crece muy rápido. Para </w:t>
@@ -1683,7 +1662,6 @@
       <w:pPr>
         <w:pStyle w:val="Sinespaciado"/>
         <w:rPr>
-          <w:b/>
           <w:sz w:val="28"/>
         </w:rPr>
       </w:pPr>
@@ -1711,23 +1689,13 @@
           <w:b/>
           <w:sz w:val="28"/>
         </w:rPr>
-        <w:t>i = 5</w:t>
-      </w:r>
-    </w:p>
-    <w:p>
-      <w:pPr>
-        <w:pStyle w:val="Sinespaciado"/>
-        <w:rPr>
-          <w:b/>
+        <w:t xml:space="preserve">Números aleatorios generados: </w:t>
+      </w:r>
+      <w:r>
+        <w:rPr>
           <w:sz w:val="28"/>
         </w:rPr>
-      </w:pPr>
-      <w:r>
-        <w:rPr>
-          <w:b/>
-          <w:sz w:val="28"/>
-        </w:rPr>
-        <w:t>j = 10</w:t>
+        <w:t>5,6,7,8,9,10</w:t>
       </w:r>
     </w:p>
     <w:tbl>
@@ -6122,13 +6090,7 @@
         <w:rPr>
           <w:sz w:val="24"/>
         </w:rPr>
-        <w:t xml:space="preserve"> </w:t>
-      </w:r>
-      <w:r>
-        <w:rPr>
-          <w:sz w:val="24"/>
-        </w:rPr>
-        <w:t xml:space="preserve">10 </w:t>
+        <w:t xml:space="preserve"> 10 </w:t>
       </w:r>
       <w:r>
         <w:rPr>
@@ -6160,13 +6122,7 @@
         <w:rPr>
           <w:sz w:val="24"/>
         </w:rPr>
-        <w:t xml:space="preserve">1) </w:t>
-      </w:r>
-      <w:r>
-        <w:rPr>
-          <w:sz w:val="24"/>
-        </w:rPr>
-        <w:t>n =</w:t>
+        <w:t>1) n =</w:t>
       </w:r>
       <w:r>
         <w:rPr>
@@ -6234,13 +6190,7 @@
         <w:rPr>
           <w:sz w:val="24"/>
         </w:rPr>
-        <w:t xml:space="preserve">2) </w:t>
-      </w:r>
-      <w:r>
-        <w:rPr>
-          <w:sz w:val="24"/>
-        </w:rPr>
-        <w:t>n =</w:t>
+        <w:t>2) n =</w:t>
       </w:r>
       <w:r>
         <w:rPr>
@@ -6297,10 +6247,7 @@
         <w:pStyle w:val="Sinespaciado"/>
       </w:pPr>
       <w:r>
-        <w:t xml:space="preserve">3) </w:t>
-      </w:r>
-      <w:r>
-        <w:t>n = 16 es par</w:t>
+        <w:t>3) n = 16 es par</w:t>
       </w:r>
     </w:p>
     <w:p>
@@ -6329,10 +6276,7 @@
         <w:pStyle w:val="Sinespaciado"/>
       </w:pPr>
       <w:r>
-        <w:t xml:space="preserve">4) </w:t>
-      </w:r>
-      <w:r>
-        <w:t>n = 8 es par</w:t>
+        <w:t>4) n = 8 es par</w:t>
       </w:r>
     </w:p>
     <w:p>
@@ -6361,10 +6305,7 @@
         <w:pStyle w:val="Sinespaciado"/>
       </w:pPr>
       <w:r>
-        <w:t xml:space="preserve">5) </w:t>
-      </w:r>
-      <w:r>
-        <w:t>n = 4 es par</w:t>
+        <w:t>5) n = 4 es par</w:t>
       </w:r>
     </w:p>
     <w:p>
@@ -6393,10 +6334,7 @@
         <w:pStyle w:val="Sinespaciado"/>
       </w:pPr>
       <w:r>
-        <w:t xml:space="preserve">6) </w:t>
-      </w:r>
-      <w:r>
-        <w:t>n = 2 es par</w:t>
+        <w:t>6) n = 2 es par</w:t>
       </w:r>
     </w:p>
     <w:p>
@@ -6425,10 +6363,7 @@
         <w:pStyle w:val="Sinespaciado"/>
       </w:pPr>
       <w:r>
-        <w:t xml:space="preserve">7) </w:t>
-      </w:r>
-      <w:r>
-        <w:t>n = 1</w:t>
+        <w:t>7) n = 1</w:t>
       </w:r>
     </w:p>
     <w:p>
@@ -6438,31 +6373,6 @@
           <w:b/>
           <w:sz w:val="28"/>
         </w:rPr>
-      </w:pPr>
-    </w:p>
-    <w:p>
-      <w:pPr>
-        <w:pStyle w:val="Sinespaciado"/>
-      </w:pPr>
-      <w:r>
-        <w:rPr>
-          <w:b/>
-          <w:sz w:val="28"/>
-        </w:rPr>
-        <w:t xml:space="preserve">Tamaño del ciclo máximo: </w:t>
-      </w:r>
-    </w:p>
-    <w:p>
-      <w:pPr>
-        <w:pStyle w:val="Sinespaciado"/>
-      </w:pPr>
-      <w:r>
-        <w:t>20</w:t>
-      </w:r>
-    </w:p>
-    <w:p>
-      <w:pPr>
-        <w:pStyle w:val="Sinespaciado"/>
       </w:pPr>
     </w:p>
     <w:p>
@@ -6698,24 +6608,23 @@
       <w:tblPr>
         <w:tblStyle w:val="Tabladecuadrcula5oscura-nfasis3"/>
         <w:tblW w:w="0" w:type="auto"/>
+        <w:tblLayout w:type="fixed"/>
         <w:tblLook w:val="04A0" w:firstRow="1" w:lastRow="0" w:firstColumn="1" w:lastColumn="0" w:noHBand="0" w:noVBand="1"/>
       </w:tblPr>
       <w:tblGrid>
-        <w:gridCol w:w="1388"/>
-        <w:gridCol w:w="395"/>
-        <w:gridCol w:w="1125"/>
-        <w:gridCol w:w="1035"/>
-        <w:gridCol w:w="906"/>
+        <w:gridCol w:w="1413"/>
+        <w:gridCol w:w="992"/>
+        <w:gridCol w:w="1559"/>
       </w:tblGrid>
       <w:tr>
         <w:trPr>
           <w:cnfStyle w:val="100000000000" w:firstRow="1" w:lastRow="0" w:firstColumn="0" w:lastColumn="0" w:oddVBand="0" w:evenVBand="0" w:oddHBand="0" w:evenHBand="0" w:firstRowFirstColumn="0" w:firstRowLastColumn="0" w:lastRowFirstColumn="0" w:lastRowLastColumn="0"/>
-          <w:trHeight w:val="600"/>
+          <w:trHeight w:val="632"/>
         </w:trPr>
         <w:tc>
           <w:tcPr>
             <w:cnfStyle w:val="001000000000" w:firstRow="0" w:lastRow="0" w:firstColumn="1" w:lastColumn="0" w:oddVBand="0" w:evenVBand="0" w:oddHBand="0" w:evenHBand="0" w:firstRowFirstColumn="0" w:firstRowLastColumn="0" w:lastRowFirstColumn="0" w:lastRowLastColumn="0"/>
-            <w:tcW w:w="0" w:type="auto"/>
+            <w:tcW w:w="1413" w:type="dxa"/>
             <w:vAlign w:val="center"/>
             <w:hideMark/>
           </w:tcPr>
@@ -6738,7 +6647,7 @@
         </w:tc>
         <w:tc>
           <w:tcPr>
-            <w:tcW w:w="0" w:type="auto"/>
+            <w:tcW w:w="992" w:type="dxa"/>
             <w:vAlign w:val="center"/>
             <w:hideMark/>
           </w:tcPr>
@@ -6762,55 +6671,7 @@
         </w:tc>
         <w:tc>
           <w:tcPr>
-            <w:tcW w:w="0" w:type="auto"/>
-            <w:vAlign w:val="center"/>
-            <w:hideMark/>
-          </w:tcPr>
-          <w:p>
-            <w:pPr>
-              <w:jc w:val="center"/>
-              <w:cnfStyle w:val="100000000000" w:firstRow="1" w:lastRow="0" w:firstColumn="0" w:lastColumn="0" w:oddVBand="0" w:evenVBand="0" w:oddHBand="0" w:evenHBand="0" w:firstRowFirstColumn="0" w:firstRowLastColumn="0" w:lastRowFirstColumn="0" w:lastRowLastColumn="0"/>
-              <w:rPr>
-                <w:rFonts w:ascii="Calibri" w:eastAsia="Times New Roman" w:hAnsi="Calibri" w:cs="Times New Roman"/>
-                <w:lang w:eastAsia="es-MX"/>
-              </w:rPr>
-            </w:pPr>
-            <w:r>
-              <w:rPr>
-                <w:rFonts w:ascii="Calibri" w:eastAsia="Times New Roman" w:hAnsi="Calibri" w:cs="Times New Roman"/>
-                <w:lang w:eastAsia="es-MX"/>
-              </w:rPr>
-              <w:t>Secuencia</w:t>
-            </w:r>
-          </w:p>
-        </w:tc>
-        <w:tc>
-          <w:tcPr>
-            <w:tcW w:w="0" w:type="auto"/>
-            <w:vAlign w:val="center"/>
-            <w:hideMark/>
-          </w:tcPr>
-          <w:p>
-            <w:pPr>
-              <w:jc w:val="center"/>
-              <w:cnfStyle w:val="100000000000" w:firstRow="1" w:lastRow="0" w:firstColumn="0" w:lastColumn="0" w:oddVBand="0" w:evenVBand="0" w:oddHBand="0" w:evenHBand="0" w:firstRowFirstColumn="0" w:firstRowLastColumn="0" w:lastRowFirstColumn="0" w:lastRowLastColumn="0"/>
-              <w:rPr>
-                <w:rFonts w:ascii="Calibri" w:eastAsia="Times New Roman" w:hAnsi="Calibri" w:cs="Times New Roman"/>
-                <w:lang w:eastAsia="es-MX"/>
-              </w:rPr>
-            </w:pPr>
-            <w:r>
-              <w:rPr>
-                <w:rFonts w:ascii="Calibri" w:eastAsia="Times New Roman" w:hAnsi="Calibri" w:cs="Times New Roman"/>
-                <w:lang w:eastAsia="es-MX"/>
-              </w:rPr>
-              <w:t>Cantidad</w:t>
-            </w:r>
-          </w:p>
-        </w:tc>
-        <w:tc>
-          <w:tcPr>
-            <w:tcW w:w="0" w:type="auto"/>
+            <w:tcW w:w="1559" w:type="dxa"/>
             <w:tcBorders>
               <w:bottom w:val="single" w:sz="4" w:space="0" w:color="FFFFFF" w:themeColor="background1"/>
             </w:tcBorders>
@@ -6840,12 +6701,12 @@
       <w:tr>
         <w:trPr>
           <w:cnfStyle w:val="000000100000" w:firstRow="0" w:lastRow="0" w:firstColumn="0" w:lastColumn="0" w:oddVBand="0" w:evenVBand="0" w:oddHBand="1" w:evenHBand="0" w:firstRowFirstColumn="0" w:firstRowLastColumn="0" w:lastRowFirstColumn="0" w:lastRowLastColumn="0"/>
-          <w:trHeight w:val="300"/>
+          <w:trHeight w:val="316"/>
         </w:trPr>
         <w:tc>
           <w:tcPr>
             <w:cnfStyle w:val="001000000000" w:firstRow="0" w:lastRow="0" w:firstColumn="1" w:lastColumn="0" w:oddVBand="0" w:evenVBand="0" w:oddHBand="0" w:evenHBand="0" w:firstRowFirstColumn="0" w:firstRowLastColumn="0" w:lastRowFirstColumn="0" w:lastRowLastColumn="0"/>
-            <w:tcW w:w="0" w:type="auto"/>
+            <w:tcW w:w="1413" w:type="dxa"/>
             <w:noWrap/>
             <w:vAlign w:val="center"/>
             <w:hideMark/>
@@ -6869,7 +6730,7 @@
         </w:tc>
         <w:tc>
           <w:tcPr>
-            <w:tcW w:w="0" w:type="auto"/>
+            <w:tcW w:w="992" w:type="dxa"/>
             <w:noWrap/>
             <w:vAlign w:val="center"/>
           </w:tcPr>
@@ -6883,49 +6744,19 @@
                 <w:lang w:eastAsia="es-MX"/>
               </w:rPr>
             </w:pPr>
-            <w:bookmarkStart w:id="6" w:name="_GoBack"/>
-            <w:bookmarkEnd w:id="6"/>
-          </w:p>
-        </w:tc>
-        <w:tc>
-          <w:tcPr>
-            <w:tcW w:w="0" w:type="auto"/>
-            <w:noWrap/>
-            <w:vAlign w:val="center"/>
-          </w:tcPr>
-          <w:p>
-            <w:pPr>
-              <w:jc w:val="center"/>
-              <w:cnfStyle w:val="000000100000" w:firstRow="0" w:lastRow="0" w:firstColumn="0" w:lastColumn="0" w:oddVBand="0" w:evenVBand="0" w:oddHBand="1" w:evenHBand="0" w:firstRowFirstColumn="0" w:firstRowLastColumn="0" w:lastRowFirstColumn="0" w:lastRowLastColumn="0"/>
-              <w:rPr>
-                <w:rFonts w:ascii="Calibri" w:eastAsia="Times New Roman" w:hAnsi="Calibri" w:cs="Times New Roman"/>
-                <w:color w:val="000000"/>
-                <w:lang w:eastAsia="es-MX"/>
-              </w:rPr>
-            </w:pPr>
-          </w:p>
-        </w:tc>
-        <w:tc>
-          <w:tcPr>
-            <w:tcW w:w="0" w:type="auto"/>
-            <w:noWrap/>
-            <w:vAlign w:val="center"/>
-          </w:tcPr>
-          <w:p>
-            <w:pPr>
-              <w:jc w:val="center"/>
-              <w:cnfStyle w:val="000000100000" w:firstRow="0" w:lastRow="0" w:firstColumn="0" w:lastColumn="0" w:oddVBand="0" w:evenVBand="0" w:oddHBand="1" w:evenHBand="0" w:firstRowFirstColumn="0" w:firstRowLastColumn="0" w:lastRowFirstColumn="0" w:lastRowLastColumn="0"/>
-              <w:rPr>
-                <w:rFonts w:ascii="Calibri" w:eastAsia="Times New Roman" w:hAnsi="Calibri" w:cs="Times New Roman"/>
-                <w:color w:val="000000"/>
-                <w:lang w:eastAsia="es-MX"/>
-              </w:rPr>
-            </w:pPr>
-          </w:p>
-        </w:tc>
-        <w:tc>
-          <w:tcPr>
-            <w:tcW w:w="0" w:type="auto"/>
+            <w:r>
+              <w:rPr>
+                <w:rFonts w:ascii="Calibri" w:eastAsia="Times New Roman" w:hAnsi="Calibri" w:cs="Times New Roman"/>
+                <w:color w:val="000000"/>
+                <w:lang w:eastAsia="es-MX"/>
+              </w:rPr>
+              <w:t>25</w:t>
+            </w:r>
+          </w:p>
+        </w:tc>
+        <w:tc>
+          <w:tcPr>
+            <w:tcW w:w="1559" w:type="dxa"/>
             <w:shd w:val="clear" w:color="auto" w:fill="9BBB59" w:themeFill="accent3"/>
             <w:noWrap/>
             <w:vAlign w:val="center"/>
@@ -6941,17 +6772,26 @@
                 <w:lang w:eastAsia="es-MX"/>
               </w:rPr>
             </w:pPr>
+            <w:r>
+              <w:rPr>
+                <w:rFonts w:ascii="Calibri" w:eastAsia="Times New Roman" w:hAnsi="Calibri" w:cs="Times New Roman"/>
+                <w:b/>
+                <w:color w:val="FFFFFF" w:themeColor="background1"/>
+                <w:lang w:eastAsia="es-MX"/>
+              </w:rPr>
+              <w:t>3.798</w:t>
+            </w:r>
           </w:p>
         </w:tc>
       </w:tr>
       <w:tr>
         <w:trPr>
-          <w:trHeight w:val="300"/>
+          <w:trHeight w:val="316"/>
         </w:trPr>
         <w:tc>
           <w:tcPr>
             <w:cnfStyle w:val="001000000000" w:firstRow="0" w:lastRow="0" w:firstColumn="1" w:lastColumn="0" w:oddVBand="0" w:evenVBand="0" w:oddHBand="0" w:evenHBand="0" w:firstRowFirstColumn="0" w:firstRowLastColumn="0" w:lastRowFirstColumn="0" w:lastRowLastColumn="0"/>
-            <w:tcW w:w="0" w:type="auto"/>
+            <w:tcW w:w="1413" w:type="dxa"/>
             <w:noWrap/>
             <w:vAlign w:val="center"/>
             <w:hideMark/>
@@ -6975,7 +6815,7 @@
         </w:tc>
         <w:tc>
           <w:tcPr>
-            <w:tcW w:w="0" w:type="auto"/>
+            <w:tcW w:w="992" w:type="dxa"/>
             <w:noWrap/>
             <w:vAlign w:val="center"/>
           </w:tcPr>
@@ -6989,47 +6829,19 @@
                 <w:lang w:eastAsia="es-MX"/>
               </w:rPr>
             </w:pPr>
-          </w:p>
-        </w:tc>
-        <w:tc>
-          <w:tcPr>
-            <w:tcW w:w="0" w:type="auto"/>
-            <w:noWrap/>
-            <w:vAlign w:val="center"/>
-          </w:tcPr>
-          <w:p>
-            <w:pPr>
-              <w:jc w:val="center"/>
-              <w:cnfStyle w:val="000000000000" w:firstRow="0" w:lastRow="0" w:firstColumn="0" w:lastColumn="0" w:oddVBand="0" w:evenVBand="0" w:oddHBand="0" w:evenHBand="0" w:firstRowFirstColumn="0" w:firstRowLastColumn="0" w:lastRowFirstColumn="0" w:lastRowLastColumn="0"/>
-              <w:rPr>
-                <w:rFonts w:ascii="Calibri" w:eastAsia="Times New Roman" w:hAnsi="Calibri" w:cs="Times New Roman"/>
-                <w:color w:val="000000"/>
-                <w:lang w:eastAsia="es-MX"/>
-              </w:rPr>
-            </w:pPr>
-          </w:p>
-        </w:tc>
-        <w:tc>
-          <w:tcPr>
-            <w:tcW w:w="0" w:type="auto"/>
-            <w:noWrap/>
-            <w:vAlign w:val="center"/>
-          </w:tcPr>
-          <w:p>
-            <w:pPr>
-              <w:jc w:val="center"/>
-              <w:cnfStyle w:val="000000000000" w:firstRow="0" w:lastRow="0" w:firstColumn="0" w:lastColumn="0" w:oddVBand="0" w:evenVBand="0" w:oddHBand="0" w:evenHBand="0" w:firstRowFirstColumn="0" w:firstRowLastColumn="0" w:lastRowFirstColumn="0" w:lastRowLastColumn="0"/>
-              <w:rPr>
-                <w:rFonts w:ascii="Calibri" w:eastAsia="Times New Roman" w:hAnsi="Calibri" w:cs="Times New Roman"/>
-                <w:color w:val="000000"/>
-                <w:lang w:eastAsia="es-MX"/>
-              </w:rPr>
-            </w:pPr>
-          </w:p>
-        </w:tc>
-        <w:tc>
-          <w:tcPr>
-            <w:tcW w:w="0" w:type="auto"/>
+            <w:r>
+              <w:rPr>
+                <w:rFonts w:ascii="Calibri" w:eastAsia="Times New Roman" w:hAnsi="Calibri" w:cs="Times New Roman"/>
+                <w:color w:val="000000"/>
+                <w:lang w:eastAsia="es-MX"/>
+              </w:rPr>
+              <w:t>100</w:t>
+            </w:r>
+          </w:p>
+        </w:tc>
+        <w:tc>
+          <w:tcPr>
+            <w:tcW w:w="1559" w:type="dxa"/>
             <w:shd w:val="clear" w:color="auto" w:fill="9BBB59" w:themeFill="accent3"/>
             <w:noWrap/>
             <w:vAlign w:val="center"/>
@@ -7045,18 +6857,27 @@
                 <w:lang w:eastAsia="es-MX"/>
               </w:rPr>
             </w:pPr>
+            <w:r>
+              <w:rPr>
+                <w:rFonts w:ascii="Calibri" w:eastAsia="Times New Roman" w:hAnsi="Calibri" w:cs="Times New Roman"/>
+                <w:b/>
+                <w:color w:val="FFFFFF" w:themeColor="background1"/>
+                <w:lang w:eastAsia="es-MX"/>
+              </w:rPr>
+              <w:t>2.161</w:t>
+            </w:r>
           </w:p>
         </w:tc>
       </w:tr>
       <w:tr>
         <w:trPr>
           <w:cnfStyle w:val="000000100000" w:firstRow="0" w:lastRow="0" w:firstColumn="0" w:lastColumn="0" w:oddVBand="0" w:evenVBand="0" w:oddHBand="1" w:evenHBand="0" w:firstRowFirstColumn="0" w:firstRowLastColumn="0" w:lastRowFirstColumn="0" w:lastRowLastColumn="0"/>
-          <w:trHeight w:val="300"/>
+          <w:trHeight w:val="316"/>
         </w:trPr>
         <w:tc>
           <w:tcPr>
             <w:cnfStyle w:val="001000000000" w:firstRow="0" w:lastRow="0" w:firstColumn="1" w:lastColumn="0" w:oddVBand="0" w:evenVBand="0" w:oddHBand="0" w:evenHBand="0" w:firstRowFirstColumn="0" w:firstRowLastColumn="0" w:lastRowFirstColumn="0" w:lastRowLastColumn="0"/>
-            <w:tcW w:w="0" w:type="auto"/>
+            <w:tcW w:w="1413" w:type="dxa"/>
             <w:noWrap/>
             <w:vAlign w:val="center"/>
             <w:hideMark/>
@@ -7080,7 +6901,7 @@
         </w:tc>
         <w:tc>
           <w:tcPr>
-            <w:tcW w:w="0" w:type="auto"/>
+            <w:tcW w:w="992" w:type="dxa"/>
             <w:noWrap/>
             <w:vAlign w:val="center"/>
           </w:tcPr>
@@ -7094,47 +6915,19 @@
                 <w:lang w:eastAsia="es-MX"/>
               </w:rPr>
             </w:pPr>
-          </w:p>
-        </w:tc>
-        <w:tc>
-          <w:tcPr>
-            <w:tcW w:w="0" w:type="auto"/>
-            <w:noWrap/>
-            <w:vAlign w:val="center"/>
-          </w:tcPr>
-          <w:p>
-            <w:pPr>
-              <w:jc w:val="center"/>
-              <w:cnfStyle w:val="000000100000" w:firstRow="0" w:lastRow="0" w:firstColumn="0" w:lastColumn="0" w:oddVBand="0" w:evenVBand="0" w:oddHBand="1" w:evenHBand="0" w:firstRowFirstColumn="0" w:firstRowLastColumn="0" w:lastRowFirstColumn="0" w:lastRowLastColumn="0"/>
-              <w:rPr>
-                <w:rFonts w:ascii="Calibri" w:eastAsia="Times New Roman" w:hAnsi="Calibri" w:cs="Times New Roman"/>
-                <w:color w:val="000000"/>
-                <w:lang w:eastAsia="es-MX"/>
-              </w:rPr>
-            </w:pPr>
-          </w:p>
-        </w:tc>
-        <w:tc>
-          <w:tcPr>
-            <w:tcW w:w="0" w:type="auto"/>
-            <w:noWrap/>
-            <w:vAlign w:val="center"/>
-          </w:tcPr>
-          <w:p>
-            <w:pPr>
-              <w:jc w:val="center"/>
-              <w:cnfStyle w:val="000000100000" w:firstRow="0" w:lastRow="0" w:firstColumn="0" w:lastColumn="0" w:oddVBand="0" w:evenVBand="0" w:oddHBand="1" w:evenHBand="0" w:firstRowFirstColumn="0" w:firstRowLastColumn="0" w:lastRowFirstColumn="0" w:lastRowLastColumn="0"/>
-              <w:rPr>
-                <w:rFonts w:ascii="Calibri" w:eastAsia="Times New Roman" w:hAnsi="Calibri" w:cs="Times New Roman"/>
-                <w:color w:val="000000"/>
-                <w:lang w:eastAsia="es-MX"/>
-              </w:rPr>
-            </w:pPr>
-          </w:p>
-        </w:tc>
-        <w:tc>
-          <w:tcPr>
-            <w:tcW w:w="0" w:type="auto"/>
+            <w:r>
+              <w:rPr>
+                <w:rFonts w:ascii="Calibri" w:eastAsia="Times New Roman" w:hAnsi="Calibri" w:cs="Times New Roman"/>
+                <w:color w:val="000000"/>
+                <w:lang w:eastAsia="es-MX"/>
+              </w:rPr>
+              <w:t>200</w:t>
+            </w:r>
+          </w:p>
+        </w:tc>
+        <w:tc>
+          <w:tcPr>
+            <w:tcW w:w="1559" w:type="dxa"/>
             <w:shd w:val="clear" w:color="auto" w:fill="9BBB59" w:themeFill="accent3"/>
             <w:noWrap/>
             <w:vAlign w:val="center"/>
@@ -7150,17 +6943,26 @@
                 <w:lang w:eastAsia="es-MX"/>
               </w:rPr>
             </w:pPr>
+            <w:r>
+              <w:rPr>
+                <w:rFonts w:ascii="Calibri" w:eastAsia="Times New Roman" w:hAnsi="Calibri" w:cs="Times New Roman"/>
+                <w:b/>
+                <w:color w:val="FFFFFF" w:themeColor="background1"/>
+                <w:lang w:eastAsia="es-MX"/>
+              </w:rPr>
+              <w:t>0.45</w:t>
+            </w:r>
           </w:p>
         </w:tc>
       </w:tr>
       <w:tr>
         <w:trPr>
-          <w:trHeight w:val="300"/>
+          <w:trHeight w:val="316"/>
         </w:trPr>
         <w:tc>
           <w:tcPr>
             <w:cnfStyle w:val="001000000000" w:firstRow="0" w:lastRow="0" w:firstColumn="1" w:lastColumn="0" w:oddVBand="0" w:evenVBand="0" w:oddHBand="0" w:evenHBand="0" w:firstRowFirstColumn="0" w:firstRowLastColumn="0" w:lastRowFirstColumn="0" w:lastRowLastColumn="0"/>
-            <w:tcW w:w="0" w:type="auto"/>
+            <w:tcW w:w="1413" w:type="dxa"/>
             <w:noWrap/>
             <w:vAlign w:val="center"/>
             <w:hideMark/>
@@ -7184,7 +6986,7 @@
         </w:tc>
         <w:tc>
           <w:tcPr>
-            <w:tcW w:w="0" w:type="auto"/>
+            <w:tcW w:w="992" w:type="dxa"/>
             <w:noWrap/>
             <w:vAlign w:val="center"/>
           </w:tcPr>
@@ -7198,47 +7000,19 @@
                 <w:lang w:eastAsia="es-MX"/>
               </w:rPr>
             </w:pPr>
-          </w:p>
-        </w:tc>
-        <w:tc>
-          <w:tcPr>
-            <w:tcW w:w="0" w:type="auto"/>
-            <w:noWrap/>
-            <w:vAlign w:val="center"/>
-          </w:tcPr>
-          <w:p>
-            <w:pPr>
-              <w:jc w:val="center"/>
-              <w:cnfStyle w:val="000000000000" w:firstRow="0" w:lastRow="0" w:firstColumn="0" w:lastColumn="0" w:oddVBand="0" w:evenVBand="0" w:oddHBand="0" w:evenHBand="0" w:firstRowFirstColumn="0" w:firstRowLastColumn="0" w:lastRowFirstColumn="0" w:lastRowLastColumn="0"/>
-              <w:rPr>
-                <w:rFonts w:ascii="Calibri" w:eastAsia="Times New Roman" w:hAnsi="Calibri" w:cs="Times New Roman"/>
-                <w:color w:val="000000"/>
-                <w:lang w:eastAsia="es-MX"/>
-              </w:rPr>
-            </w:pPr>
-          </w:p>
-        </w:tc>
-        <w:tc>
-          <w:tcPr>
-            <w:tcW w:w="0" w:type="auto"/>
-            <w:noWrap/>
-            <w:vAlign w:val="center"/>
-          </w:tcPr>
-          <w:p>
-            <w:pPr>
-              <w:jc w:val="center"/>
-              <w:cnfStyle w:val="000000000000" w:firstRow="0" w:lastRow="0" w:firstColumn="0" w:lastColumn="0" w:oddVBand="0" w:evenVBand="0" w:oddHBand="0" w:evenHBand="0" w:firstRowFirstColumn="0" w:firstRowLastColumn="0" w:lastRowFirstColumn="0" w:lastRowLastColumn="0"/>
-              <w:rPr>
-                <w:rFonts w:ascii="Calibri" w:eastAsia="Times New Roman" w:hAnsi="Calibri" w:cs="Times New Roman"/>
-                <w:color w:val="000000"/>
-                <w:lang w:eastAsia="es-MX"/>
-              </w:rPr>
-            </w:pPr>
-          </w:p>
-        </w:tc>
-        <w:tc>
-          <w:tcPr>
-            <w:tcW w:w="0" w:type="auto"/>
+            <w:r>
+              <w:rPr>
+                <w:rFonts w:ascii="Calibri" w:eastAsia="Times New Roman" w:hAnsi="Calibri" w:cs="Times New Roman"/>
+                <w:color w:val="000000"/>
+                <w:lang w:eastAsia="es-MX"/>
+              </w:rPr>
+              <w:t>300</w:t>
+            </w:r>
+          </w:p>
+        </w:tc>
+        <w:tc>
+          <w:tcPr>
+            <w:tcW w:w="1559" w:type="dxa"/>
             <w:shd w:val="clear" w:color="auto" w:fill="9BBB59" w:themeFill="accent3"/>
             <w:noWrap/>
             <w:vAlign w:val="center"/>
@@ -7254,18 +7028,27 @@
                 <w:lang w:eastAsia="es-MX"/>
               </w:rPr>
             </w:pPr>
+            <w:r>
+              <w:rPr>
+                <w:rFonts w:ascii="Calibri" w:eastAsia="Times New Roman" w:hAnsi="Calibri" w:cs="Times New Roman"/>
+                <w:b/>
+                <w:color w:val="FFFFFF" w:themeColor="background1"/>
+                <w:lang w:eastAsia="es-MX"/>
+              </w:rPr>
+              <w:t>0.729</w:t>
+            </w:r>
           </w:p>
         </w:tc>
       </w:tr>
       <w:tr>
         <w:trPr>
           <w:cnfStyle w:val="000000100000" w:firstRow="0" w:lastRow="0" w:firstColumn="0" w:lastColumn="0" w:oddVBand="0" w:evenVBand="0" w:oddHBand="1" w:evenHBand="0" w:firstRowFirstColumn="0" w:firstRowLastColumn="0" w:lastRowFirstColumn="0" w:lastRowLastColumn="0"/>
-          <w:trHeight w:val="300"/>
+          <w:trHeight w:val="316"/>
         </w:trPr>
         <w:tc>
           <w:tcPr>
             <w:cnfStyle w:val="001000000000" w:firstRow="0" w:lastRow="0" w:firstColumn="1" w:lastColumn="0" w:oddVBand="0" w:evenVBand="0" w:oddHBand="0" w:evenHBand="0" w:firstRowFirstColumn="0" w:firstRowLastColumn="0" w:lastRowFirstColumn="0" w:lastRowLastColumn="0"/>
-            <w:tcW w:w="0" w:type="auto"/>
+            <w:tcW w:w="1413" w:type="dxa"/>
             <w:noWrap/>
             <w:vAlign w:val="center"/>
             <w:hideMark/>
@@ -7289,7 +7072,7 @@
         </w:tc>
         <w:tc>
           <w:tcPr>
-            <w:tcW w:w="0" w:type="auto"/>
+            <w:tcW w:w="992" w:type="dxa"/>
             <w:noWrap/>
             <w:vAlign w:val="center"/>
           </w:tcPr>
@@ -7303,47 +7086,19 @@
                 <w:lang w:eastAsia="es-MX"/>
               </w:rPr>
             </w:pPr>
-          </w:p>
-        </w:tc>
-        <w:tc>
-          <w:tcPr>
-            <w:tcW w:w="0" w:type="auto"/>
-            <w:noWrap/>
-            <w:vAlign w:val="center"/>
-          </w:tcPr>
-          <w:p>
-            <w:pPr>
-              <w:jc w:val="center"/>
-              <w:cnfStyle w:val="000000100000" w:firstRow="0" w:lastRow="0" w:firstColumn="0" w:lastColumn="0" w:oddVBand="0" w:evenVBand="0" w:oddHBand="1" w:evenHBand="0" w:firstRowFirstColumn="0" w:firstRowLastColumn="0" w:lastRowFirstColumn="0" w:lastRowLastColumn="0"/>
-              <w:rPr>
-                <w:rFonts w:ascii="Calibri" w:eastAsia="Times New Roman" w:hAnsi="Calibri" w:cs="Times New Roman"/>
-                <w:color w:val="000000"/>
-                <w:lang w:eastAsia="es-MX"/>
-              </w:rPr>
-            </w:pPr>
-          </w:p>
-        </w:tc>
-        <w:tc>
-          <w:tcPr>
-            <w:tcW w:w="0" w:type="auto"/>
-            <w:noWrap/>
-            <w:vAlign w:val="center"/>
-          </w:tcPr>
-          <w:p>
-            <w:pPr>
-              <w:jc w:val="center"/>
-              <w:cnfStyle w:val="000000100000" w:firstRow="0" w:lastRow="0" w:firstColumn="0" w:lastColumn="0" w:oddVBand="0" w:evenVBand="0" w:oddHBand="1" w:evenHBand="0" w:firstRowFirstColumn="0" w:firstRowLastColumn="0" w:lastRowFirstColumn="0" w:lastRowLastColumn="0"/>
-              <w:rPr>
-                <w:rFonts w:ascii="Calibri" w:eastAsia="Times New Roman" w:hAnsi="Calibri" w:cs="Times New Roman"/>
-                <w:color w:val="000000"/>
-                <w:lang w:eastAsia="es-MX"/>
-              </w:rPr>
-            </w:pPr>
-          </w:p>
-        </w:tc>
-        <w:tc>
-          <w:tcPr>
-            <w:tcW w:w="0" w:type="auto"/>
+            <w:r>
+              <w:rPr>
+                <w:rFonts w:ascii="Calibri" w:eastAsia="Times New Roman" w:hAnsi="Calibri" w:cs="Times New Roman"/>
+                <w:color w:val="000000"/>
+                <w:lang w:eastAsia="es-MX"/>
+              </w:rPr>
+              <w:t>500</w:t>
+            </w:r>
+          </w:p>
+        </w:tc>
+        <w:tc>
+          <w:tcPr>
+            <w:tcW w:w="1559" w:type="dxa"/>
             <w:shd w:val="clear" w:color="auto" w:fill="9BBB59" w:themeFill="accent3"/>
             <w:noWrap/>
             <w:vAlign w:val="center"/>
@@ -7359,17 +7114,28 @@
                 <w:lang w:eastAsia="es-MX"/>
               </w:rPr>
             </w:pPr>
-          </w:p>
-        </w:tc>
+            <w:r>
+              <w:rPr>
+                <w:rFonts w:ascii="Calibri" w:eastAsia="Times New Roman" w:hAnsi="Calibri" w:cs="Times New Roman"/>
+                <w:b/>
+                <w:color w:val="FFFFFF" w:themeColor="background1"/>
+                <w:lang w:eastAsia="es-MX"/>
+              </w:rPr>
+              <w:t>1.274</w:t>
+            </w:r>
+          </w:p>
+        </w:tc>
+        <w:bookmarkStart w:id="6" w:name="_GoBack"/>
+        <w:bookmarkEnd w:id="6"/>
       </w:tr>
       <w:tr>
         <w:trPr>
-          <w:trHeight w:val="300"/>
+          <w:trHeight w:val="316"/>
         </w:trPr>
         <w:tc>
           <w:tcPr>
             <w:cnfStyle w:val="001000000000" w:firstRow="0" w:lastRow="0" w:firstColumn="1" w:lastColumn="0" w:oddVBand="0" w:evenVBand="0" w:oddHBand="0" w:evenHBand="0" w:firstRowFirstColumn="0" w:firstRowLastColumn="0" w:lastRowFirstColumn="0" w:lastRowLastColumn="0"/>
-            <w:tcW w:w="0" w:type="auto"/>
+            <w:tcW w:w="1413" w:type="dxa"/>
             <w:noWrap/>
             <w:vAlign w:val="center"/>
             <w:hideMark/>
@@ -7393,7 +7159,7 @@
         </w:tc>
         <w:tc>
           <w:tcPr>
-            <w:tcW w:w="0" w:type="auto"/>
+            <w:tcW w:w="992" w:type="dxa"/>
             <w:noWrap/>
             <w:vAlign w:val="center"/>
           </w:tcPr>
@@ -7407,47 +7173,19 @@
                 <w:lang w:eastAsia="es-MX"/>
               </w:rPr>
             </w:pPr>
-          </w:p>
-        </w:tc>
-        <w:tc>
-          <w:tcPr>
-            <w:tcW w:w="0" w:type="auto"/>
-            <w:noWrap/>
-            <w:vAlign w:val="center"/>
-          </w:tcPr>
-          <w:p>
-            <w:pPr>
-              <w:jc w:val="center"/>
-              <w:cnfStyle w:val="000000000000" w:firstRow="0" w:lastRow="0" w:firstColumn="0" w:lastColumn="0" w:oddVBand="0" w:evenVBand="0" w:oddHBand="0" w:evenHBand="0" w:firstRowFirstColumn="0" w:firstRowLastColumn="0" w:lastRowFirstColumn="0" w:lastRowLastColumn="0"/>
-              <w:rPr>
-                <w:rFonts w:ascii="Calibri" w:eastAsia="Times New Roman" w:hAnsi="Calibri" w:cs="Times New Roman"/>
-                <w:color w:val="000000"/>
-                <w:lang w:eastAsia="es-MX"/>
-              </w:rPr>
-            </w:pPr>
-          </w:p>
-        </w:tc>
-        <w:tc>
-          <w:tcPr>
-            <w:tcW w:w="0" w:type="auto"/>
-            <w:noWrap/>
-            <w:vAlign w:val="center"/>
-          </w:tcPr>
-          <w:p>
-            <w:pPr>
-              <w:jc w:val="center"/>
-              <w:cnfStyle w:val="000000000000" w:firstRow="0" w:lastRow="0" w:firstColumn="0" w:lastColumn="0" w:oddVBand="0" w:evenVBand="0" w:oddHBand="0" w:evenHBand="0" w:firstRowFirstColumn="0" w:firstRowLastColumn="0" w:lastRowFirstColumn="0" w:lastRowLastColumn="0"/>
-              <w:rPr>
-                <w:rFonts w:ascii="Calibri" w:eastAsia="Times New Roman" w:hAnsi="Calibri" w:cs="Times New Roman"/>
-                <w:color w:val="000000"/>
-                <w:lang w:eastAsia="es-MX"/>
-              </w:rPr>
-            </w:pPr>
-          </w:p>
-        </w:tc>
-        <w:tc>
-          <w:tcPr>
-            <w:tcW w:w="0" w:type="auto"/>
+            <w:r>
+              <w:rPr>
+                <w:rFonts w:ascii="Calibri" w:eastAsia="Times New Roman" w:hAnsi="Calibri" w:cs="Times New Roman"/>
+                <w:color w:val="000000"/>
+                <w:lang w:eastAsia="es-MX"/>
+              </w:rPr>
+              <w:t>1000</w:t>
+            </w:r>
+          </w:p>
+        </w:tc>
+        <w:tc>
+          <w:tcPr>
+            <w:tcW w:w="1559" w:type="dxa"/>
             <w:shd w:val="clear" w:color="auto" w:fill="9BBB59" w:themeFill="accent3"/>
             <w:noWrap/>
             <w:vAlign w:val="center"/>
@@ -7463,18 +7201,27 @@
                 <w:lang w:eastAsia="es-MX"/>
               </w:rPr>
             </w:pPr>
+            <w:r>
+              <w:rPr>
+                <w:rFonts w:ascii="Calibri" w:eastAsia="Times New Roman" w:hAnsi="Calibri" w:cs="Times New Roman"/>
+                <w:b/>
+                <w:color w:val="FFFFFF" w:themeColor="background1"/>
+                <w:lang w:eastAsia="es-MX"/>
+              </w:rPr>
+              <w:t>2.916</w:t>
+            </w:r>
           </w:p>
         </w:tc>
       </w:tr>
       <w:tr>
         <w:trPr>
           <w:cnfStyle w:val="000000100000" w:firstRow="0" w:lastRow="0" w:firstColumn="0" w:lastColumn="0" w:oddVBand="0" w:evenVBand="0" w:oddHBand="1" w:evenHBand="0" w:firstRowFirstColumn="0" w:firstRowLastColumn="0" w:lastRowFirstColumn="0" w:lastRowLastColumn="0"/>
-          <w:trHeight w:val="300"/>
+          <w:trHeight w:val="316"/>
         </w:trPr>
         <w:tc>
           <w:tcPr>
             <w:cnfStyle w:val="001000000000" w:firstRow="0" w:lastRow="0" w:firstColumn="1" w:lastColumn="0" w:oddVBand="0" w:evenVBand="0" w:oddHBand="0" w:evenHBand="0" w:firstRowFirstColumn="0" w:firstRowLastColumn="0" w:lastRowFirstColumn="0" w:lastRowLastColumn="0"/>
-            <w:tcW w:w="0" w:type="auto"/>
+            <w:tcW w:w="1413" w:type="dxa"/>
             <w:noWrap/>
             <w:vAlign w:val="center"/>
             <w:hideMark/>
@@ -7498,7 +7245,7 @@
         </w:tc>
         <w:tc>
           <w:tcPr>
-            <w:tcW w:w="0" w:type="auto"/>
+            <w:tcW w:w="992" w:type="dxa"/>
             <w:noWrap/>
             <w:vAlign w:val="center"/>
           </w:tcPr>
@@ -7512,47 +7259,19 @@
                 <w:lang w:eastAsia="es-MX"/>
               </w:rPr>
             </w:pPr>
-          </w:p>
-        </w:tc>
-        <w:tc>
-          <w:tcPr>
-            <w:tcW w:w="0" w:type="auto"/>
-            <w:noWrap/>
-            <w:vAlign w:val="center"/>
-          </w:tcPr>
-          <w:p>
-            <w:pPr>
-              <w:jc w:val="center"/>
-              <w:cnfStyle w:val="000000100000" w:firstRow="0" w:lastRow="0" w:firstColumn="0" w:lastColumn="0" w:oddVBand="0" w:evenVBand="0" w:oddHBand="1" w:evenHBand="0" w:firstRowFirstColumn="0" w:firstRowLastColumn="0" w:lastRowFirstColumn="0" w:lastRowLastColumn="0"/>
-              <w:rPr>
-                <w:rFonts w:ascii="Calibri" w:eastAsia="Times New Roman" w:hAnsi="Calibri" w:cs="Times New Roman"/>
-                <w:color w:val="000000"/>
-                <w:lang w:eastAsia="es-MX"/>
-              </w:rPr>
-            </w:pPr>
-          </w:p>
-        </w:tc>
-        <w:tc>
-          <w:tcPr>
-            <w:tcW w:w="0" w:type="auto"/>
-            <w:noWrap/>
-            <w:vAlign w:val="center"/>
-          </w:tcPr>
-          <w:p>
-            <w:pPr>
-              <w:jc w:val="center"/>
-              <w:cnfStyle w:val="000000100000" w:firstRow="0" w:lastRow="0" w:firstColumn="0" w:lastColumn="0" w:oddVBand="0" w:evenVBand="0" w:oddHBand="1" w:evenHBand="0" w:firstRowFirstColumn="0" w:firstRowLastColumn="0" w:lastRowFirstColumn="0" w:lastRowLastColumn="0"/>
-              <w:rPr>
-                <w:rFonts w:ascii="Calibri" w:eastAsia="Times New Roman" w:hAnsi="Calibri" w:cs="Times New Roman"/>
-                <w:color w:val="000000"/>
-                <w:lang w:eastAsia="es-MX"/>
-              </w:rPr>
-            </w:pPr>
-          </w:p>
-        </w:tc>
-        <w:tc>
-          <w:tcPr>
-            <w:tcW w:w="0" w:type="auto"/>
+            <w:r>
+              <w:rPr>
+                <w:rFonts w:ascii="Calibri" w:eastAsia="Times New Roman" w:hAnsi="Calibri" w:cs="Times New Roman"/>
+                <w:color w:val="000000"/>
+                <w:lang w:eastAsia="es-MX"/>
+              </w:rPr>
+              <w:t>1500</w:t>
+            </w:r>
+          </w:p>
+        </w:tc>
+        <w:tc>
+          <w:tcPr>
+            <w:tcW w:w="1559" w:type="dxa"/>
             <w:shd w:val="clear" w:color="auto" w:fill="9BBB59" w:themeFill="accent3"/>
             <w:noWrap/>
             <w:vAlign w:val="center"/>
@@ -7568,17 +7287,26 @@
                 <w:lang w:eastAsia="es-MX"/>
               </w:rPr>
             </w:pPr>
+            <w:r>
+              <w:rPr>
+                <w:rFonts w:ascii="Calibri" w:eastAsia="Times New Roman" w:hAnsi="Calibri" w:cs="Times New Roman"/>
+                <w:b/>
+                <w:color w:val="FFFFFF" w:themeColor="background1"/>
+                <w:lang w:eastAsia="es-MX"/>
+              </w:rPr>
+              <w:t>4.495</w:t>
+            </w:r>
           </w:p>
         </w:tc>
       </w:tr>
       <w:tr>
         <w:trPr>
-          <w:trHeight w:val="300"/>
+          <w:trHeight w:val="316"/>
         </w:trPr>
         <w:tc>
           <w:tcPr>
             <w:cnfStyle w:val="001000000000" w:firstRow="0" w:lastRow="0" w:firstColumn="1" w:lastColumn="0" w:oddVBand="0" w:evenVBand="0" w:oddHBand="0" w:evenHBand="0" w:firstRowFirstColumn="0" w:firstRowLastColumn="0" w:lastRowFirstColumn="0" w:lastRowLastColumn="0"/>
-            <w:tcW w:w="0" w:type="auto"/>
+            <w:tcW w:w="1413" w:type="dxa"/>
             <w:noWrap/>
             <w:vAlign w:val="center"/>
             <w:hideMark/>
@@ -7602,7 +7330,7 @@
         </w:tc>
         <w:tc>
           <w:tcPr>
-            <w:tcW w:w="0" w:type="auto"/>
+            <w:tcW w:w="992" w:type="dxa"/>
             <w:noWrap/>
             <w:vAlign w:val="center"/>
           </w:tcPr>
@@ -7616,47 +7344,19 @@
                 <w:lang w:eastAsia="es-MX"/>
               </w:rPr>
             </w:pPr>
-          </w:p>
-        </w:tc>
-        <w:tc>
-          <w:tcPr>
-            <w:tcW w:w="0" w:type="auto"/>
-            <w:noWrap/>
-            <w:vAlign w:val="center"/>
-          </w:tcPr>
-          <w:p>
-            <w:pPr>
-              <w:jc w:val="center"/>
-              <w:cnfStyle w:val="000000000000" w:firstRow="0" w:lastRow="0" w:firstColumn="0" w:lastColumn="0" w:oddVBand="0" w:evenVBand="0" w:oddHBand="0" w:evenHBand="0" w:firstRowFirstColumn="0" w:firstRowLastColumn="0" w:lastRowFirstColumn="0" w:lastRowLastColumn="0"/>
-              <w:rPr>
-                <w:rFonts w:ascii="Calibri" w:eastAsia="Times New Roman" w:hAnsi="Calibri" w:cs="Times New Roman"/>
-                <w:color w:val="000000"/>
-                <w:lang w:eastAsia="es-MX"/>
-              </w:rPr>
-            </w:pPr>
-          </w:p>
-        </w:tc>
-        <w:tc>
-          <w:tcPr>
-            <w:tcW w:w="0" w:type="auto"/>
-            <w:noWrap/>
-            <w:vAlign w:val="center"/>
-          </w:tcPr>
-          <w:p>
-            <w:pPr>
-              <w:jc w:val="center"/>
-              <w:cnfStyle w:val="000000000000" w:firstRow="0" w:lastRow="0" w:firstColumn="0" w:lastColumn="0" w:oddVBand="0" w:evenVBand="0" w:oddHBand="0" w:evenHBand="0" w:firstRowFirstColumn="0" w:firstRowLastColumn="0" w:lastRowFirstColumn="0" w:lastRowLastColumn="0"/>
-              <w:rPr>
-                <w:rFonts w:ascii="Calibri" w:eastAsia="Times New Roman" w:hAnsi="Calibri" w:cs="Times New Roman"/>
-                <w:color w:val="000000"/>
-                <w:lang w:eastAsia="es-MX"/>
-              </w:rPr>
-            </w:pPr>
-          </w:p>
-        </w:tc>
-        <w:tc>
-          <w:tcPr>
-            <w:tcW w:w="0" w:type="auto"/>
+            <w:r>
+              <w:rPr>
+                <w:rFonts w:ascii="Calibri" w:eastAsia="Times New Roman" w:hAnsi="Calibri" w:cs="Times New Roman"/>
+                <w:color w:val="000000"/>
+                <w:lang w:eastAsia="es-MX"/>
+              </w:rPr>
+              <w:t>2000</w:t>
+            </w:r>
+          </w:p>
+        </w:tc>
+        <w:tc>
+          <w:tcPr>
+            <w:tcW w:w="1559" w:type="dxa"/>
             <w:shd w:val="clear" w:color="auto" w:fill="9BBB59" w:themeFill="accent3"/>
             <w:noWrap/>
             <w:vAlign w:val="center"/>
@@ -7672,18 +7372,27 @@
                 <w:lang w:eastAsia="es-MX"/>
               </w:rPr>
             </w:pPr>
+            <w:r>
+              <w:rPr>
+                <w:rFonts w:ascii="Calibri" w:eastAsia="Times New Roman" w:hAnsi="Calibri" w:cs="Times New Roman"/>
+                <w:b/>
+                <w:color w:val="FFFFFF" w:themeColor="background1"/>
+                <w:lang w:eastAsia="es-MX"/>
+              </w:rPr>
+              <w:t>6.267</w:t>
+            </w:r>
           </w:p>
         </w:tc>
       </w:tr>
       <w:tr>
         <w:trPr>
           <w:cnfStyle w:val="000000100000" w:firstRow="0" w:lastRow="0" w:firstColumn="0" w:lastColumn="0" w:oddVBand="0" w:evenVBand="0" w:oddHBand="1" w:evenHBand="0" w:firstRowFirstColumn="0" w:firstRowLastColumn="0" w:lastRowFirstColumn="0" w:lastRowLastColumn="0"/>
-          <w:trHeight w:val="300"/>
+          <w:trHeight w:val="316"/>
         </w:trPr>
         <w:tc>
           <w:tcPr>
             <w:cnfStyle w:val="001000000000" w:firstRow="0" w:lastRow="0" w:firstColumn="1" w:lastColumn="0" w:oddVBand="0" w:evenVBand="0" w:oddHBand="0" w:evenHBand="0" w:firstRowFirstColumn="0" w:firstRowLastColumn="0" w:lastRowFirstColumn="0" w:lastRowLastColumn="0"/>
-            <w:tcW w:w="0" w:type="auto"/>
+            <w:tcW w:w="1413" w:type="dxa"/>
             <w:noWrap/>
             <w:vAlign w:val="center"/>
             <w:hideMark/>
@@ -7707,7 +7416,7 @@
         </w:tc>
         <w:tc>
           <w:tcPr>
-            <w:tcW w:w="0" w:type="auto"/>
+            <w:tcW w:w="992" w:type="dxa"/>
             <w:noWrap/>
             <w:vAlign w:val="center"/>
           </w:tcPr>
@@ -7721,47 +7430,22 @@
                 <w:lang w:eastAsia="es-MX"/>
               </w:rPr>
             </w:pPr>
-          </w:p>
-        </w:tc>
-        <w:tc>
-          <w:tcPr>
-            <w:tcW w:w="0" w:type="auto"/>
-            <w:noWrap/>
-            <w:vAlign w:val="center"/>
-          </w:tcPr>
-          <w:p>
-            <w:pPr>
-              <w:jc w:val="center"/>
-              <w:cnfStyle w:val="000000100000" w:firstRow="0" w:lastRow="0" w:firstColumn="0" w:lastColumn="0" w:oddVBand="0" w:evenVBand="0" w:oddHBand="1" w:evenHBand="0" w:firstRowFirstColumn="0" w:firstRowLastColumn="0" w:lastRowFirstColumn="0" w:lastRowLastColumn="0"/>
-              <w:rPr>
-                <w:rFonts w:ascii="Calibri" w:eastAsia="Times New Roman" w:hAnsi="Calibri" w:cs="Times New Roman"/>
-                <w:color w:val="000000"/>
-                <w:lang w:eastAsia="es-MX"/>
-              </w:rPr>
-            </w:pPr>
-          </w:p>
-        </w:tc>
-        <w:tc>
-          <w:tcPr>
-            <w:tcW w:w="0" w:type="auto"/>
-            <w:noWrap/>
-            <w:vAlign w:val="center"/>
-          </w:tcPr>
-          <w:p>
-            <w:pPr>
-              <w:jc w:val="center"/>
-              <w:cnfStyle w:val="000000100000" w:firstRow="0" w:lastRow="0" w:firstColumn="0" w:lastColumn="0" w:oddVBand="0" w:evenVBand="0" w:oddHBand="1" w:evenHBand="0" w:firstRowFirstColumn="0" w:firstRowLastColumn="0" w:lastRowFirstColumn="0" w:lastRowLastColumn="0"/>
-              <w:rPr>
-                <w:rFonts w:ascii="Calibri" w:eastAsia="Times New Roman" w:hAnsi="Calibri" w:cs="Times New Roman"/>
-                <w:color w:val="000000"/>
-                <w:lang w:eastAsia="es-MX"/>
-              </w:rPr>
-            </w:pPr>
-          </w:p>
-        </w:tc>
-        <w:tc>
-          <w:tcPr>
-            <w:tcW w:w="0" w:type="auto"/>
+            <w:r>
+              <w:rPr>
+                <w:rFonts w:ascii="Calibri" w:eastAsia="Times New Roman" w:hAnsi="Calibri" w:cs="Times New Roman"/>
+                <w:color w:val="000000"/>
+                <w:lang w:eastAsia="es-MX"/>
+              </w:rPr>
+              <w:t>4000</w:t>
+            </w:r>
+          </w:p>
+        </w:tc>
+        <w:tc>
+          <w:tcPr>
+            <w:tcW w:w="1559" w:type="dxa"/>
+            <w:tcBorders>
+              <w:bottom w:val="single" w:sz="4" w:space="0" w:color="FFFFFF" w:themeColor="background1"/>
+            </w:tcBorders>
             <w:shd w:val="clear" w:color="auto" w:fill="9BBB59" w:themeFill="accent3"/>
             <w:noWrap/>
             <w:vAlign w:val="center"/>
@@ -7777,17 +7461,26 @@
                 <w:lang w:eastAsia="es-MX"/>
               </w:rPr>
             </w:pPr>
+            <w:r>
+              <w:rPr>
+                <w:rFonts w:ascii="Calibri" w:eastAsia="Times New Roman" w:hAnsi="Calibri" w:cs="Times New Roman"/>
+                <w:b/>
+                <w:color w:val="FFFFFF" w:themeColor="background1"/>
+                <w:lang w:eastAsia="es-MX"/>
+              </w:rPr>
+              <w:t>13.585</w:t>
+            </w:r>
           </w:p>
         </w:tc>
       </w:tr>
       <w:tr>
         <w:trPr>
-          <w:trHeight w:val="300"/>
+          <w:trHeight w:val="316"/>
         </w:trPr>
         <w:tc>
           <w:tcPr>
             <w:cnfStyle w:val="001000000000" w:firstRow="0" w:lastRow="0" w:firstColumn="1" w:lastColumn="0" w:oddVBand="0" w:evenVBand="0" w:oddHBand="0" w:evenHBand="0" w:firstRowFirstColumn="0" w:firstRowLastColumn="0" w:lastRowFirstColumn="0" w:lastRowLastColumn="0"/>
-            <w:tcW w:w="0" w:type="auto"/>
+            <w:tcW w:w="1413" w:type="dxa"/>
             <w:noWrap/>
             <w:vAlign w:val="center"/>
             <w:hideMark/>
@@ -7811,7 +7504,7 @@
         </w:tc>
         <w:tc>
           <w:tcPr>
-            <w:tcW w:w="0" w:type="auto"/>
+            <w:tcW w:w="992" w:type="dxa"/>
             <w:noWrap/>
             <w:vAlign w:val="center"/>
           </w:tcPr>
@@ -7825,49 +7518,21 @@
                 <w:lang w:eastAsia="es-MX"/>
               </w:rPr>
             </w:pPr>
-          </w:p>
-        </w:tc>
-        <w:tc>
-          <w:tcPr>
-            <w:tcW w:w="0" w:type="auto"/>
-            <w:noWrap/>
-            <w:vAlign w:val="center"/>
-          </w:tcPr>
-          <w:p>
-            <w:pPr>
-              <w:jc w:val="center"/>
-              <w:cnfStyle w:val="000000000000" w:firstRow="0" w:lastRow="0" w:firstColumn="0" w:lastColumn="0" w:oddVBand="0" w:evenVBand="0" w:oddHBand="0" w:evenHBand="0" w:firstRowFirstColumn="0" w:firstRowLastColumn="0" w:lastRowFirstColumn="0" w:lastRowLastColumn="0"/>
-              <w:rPr>
-                <w:rFonts w:ascii="Calibri" w:eastAsia="Times New Roman" w:hAnsi="Calibri" w:cs="Times New Roman"/>
-                <w:color w:val="000000"/>
-                <w:lang w:eastAsia="es-MX"/>
-              </w:rPr>
-            </w:pPr>
-          </w:p>
-        </w:tc>
-        <w:tc>
-          <w:tcPr>
-            <w:tcW w:w="0" w:type="auto"/>
-            <w:noWrap/>
-            <w:vAlign w:val="center"/>
-          </w:tcPr>
-          <w:p>
-            <w:pPr>
-              <w:jc w:val="center"/>
-              <w:cnfStyle w:val="000000000000" w:firstRow="0" w:lastRow="0" w:firstColumn="0" w:lastColumn="0" w:oddVBand="0" w:evenVBand="0" w:oddHBand="0" w:evenHBand="0" w:firstRowFirstColumn="0" w:firstRowLastColumn="0" w:lastRowFirstColumn="0" w:lastRowLastColumn="0"/>
-              <w:rPr>
-                <w:rFonts w:ascii="Calibri" w:eastAsia="Times New Roman" w:hAnsi="Calibri" w:cs="Times New Roman"/>
-                <w:color w:val="000000"/>
-                <w:lang w:eastAsia="es-MX"/>
-              </w:rPr>
-            </w:pPr>
-          </w:p>
-        </w:tc>
-        <w:tc>
-          <w:tcPr>
-            <w:tcW w:w="0" w:type="auto"/>
-            <w:tcBorders>
-              <w:bottom w:val="single" w:sz="4" w:space="0" w:color="auto"/>
+            <w:r>
+              <w:rPr>
+                <w:rFonts w:ascii="Calibri" w:eastAsia="Times New Roman" w:hAnsi="Calibri" w:cs="Times New Roman"/>
+                <w:color w:val="000000"/>
+                <w:lang w:eastAsia="es-MX"/>
+              </w:rPr>
+              <w:t>6000</w:t>
+            </w:r>
+          </w:p>
+        </w:tc>
+        <w:tc>
+          <w:tcPr>
+            <w:tcW w:w="1559" w:type="dxa"/>
+            <w:tcBorders>
+              <w:bottom w:val="nil"/>
             </w:tcBorders>
             <w:shd w:val="clear" w:color="auto" w:fill="9BBB59" w:themeFill="accent3"/>
             <w:noWrap/>
@@ -7884,6 +7549,15 @@
                 <w:lang w:eastAsia="es-MX"/>
               </w:rPr>
             </w:pPr>
+            <w:r>
+              <w:rPr>
+                <w:rFonts w:ascii="Calibri" w:eastAsia="Times New Roman" w:hAnsi="Calibri" w:cs="Times New Roman"/>
+                <w:b/>
+                <w:color w:val="FFFFFF" w:themeColor="background1"/>
+                <w:lang w:eastAsia="es-MX"/>
+              </w:rPr>
+              <w:t>21.162</w:t>
+            </w:r>
           </w:p>
         </w:tc>
       </w:tr>
@@ -10302,7 +9976,7 @@
 </file>
 
 <file path=customXml/itemProps1.xml><?xml version="1.0" encoding="utf-8"?>
-<ds:datastoreItem xmlns:ds="http://schemas.openxmlformats.org/officeDocument/2006/customXml" ds:itemID="{A3AACFD2-E8BF-4EEA-9740-BBA2CD175CDE}">
+<ds:datastoreItem xmlns:ds="http://schemas.openxmlformats.org/officeDocument/2006/customXml" ds:itemID="{719BF487-D1D7-4698-9460-207006237B9D}">
   <ds:schemaRefs>
     <ds:schemaRef ds:uri="http://schemas.openxmlformats.org/officeDocument/2006/bibliography"/>
   </ds:schemaRefs>

</xml_diff>